<commit_message>
Add initial resume document and related files
</commit_message>
<xml_diff>
--- a/Bhavana_Y_Full_Stack_Template_AWS_AZURE.docx
+++ b/Bhavana_Y_Full_Stack_Template_AWS_AZURE.docx
@@ -541,43 +541,7 @@
           <w:sz w:val="22"/>
           <w:szCs w:val="22"/>
         </w:rPr>
-        <w:t xml:space="preserve">{{r </w:t>
-      </w:r>
-      <w:proofErr w:type="gramStart"/>
-      <w:r>
-        <w:rPr>
-          <w:rStyle w:val="SummaryText"/>
-          <w:sz w:val="22"/>
-          <w:szCs w:val="22"/>
-        </w:rPr>
-        <w:t>k }</w:t>
-      </w:r>
-      <w:proofErr w:type="gramEnd"/>
-      <w:r>
-        <w:rPr>
-          <w:rStyle w:val="SummaryText"/>
-          <w:sz w:val="22"/>
-          <w:szCs w:val="22"/>
-        </w:rPr>
-        <w:t xml:space="preserve">} {% </w:t>
-      </w:r>
-      <w:proofErr w:type="spellStart"/>
-      <w:r>
-        <w:rPr>
-          <w:rStyle w:val="SummaryText"/>
-          <w:sz w:val="22"/>
-          <w:szCs w:val="22"/>
-        </w:rPr>
-        <w:t>endfor</w:t>
-      </w:r>
-      <w:proofErr w:type="spellEnd"/>
-      <w:r>
-        <w:rPr>
-          <w:rStyle w:val="SummaryText"/>
-          <w:sz w:val="22"/>
-          <w:szCs w:val="22"/>
-        </w:rPr>
-        <w:t xml:space="preserve"> %}</w:t>
+        <w:t>{{r k }} {% endfor %}</w:t>
       </w:r>
     </w:p>
     <w:p>
@@ -687,7 +651,6 @@
                 <w:szCs w:val="22"/>
               </w:rPr>
             </w:pPr>
-            <w:proofErr w:type="gramStart"/>
             <w:r>
               <w:rPr>
                 <w:rFonts w:ascii="Calibri" w:hAnsi="Calibri" w:cs="Calibri"/>
@@ -695,17 +658,7 @@
                 <w:sz w:val="22"/>
                 <w:szCs w:val="22"/>
               </w:rPr>
-              <w:t>{{ category.NAME</w:t>
-            </w:r>
-            <w:proofErr w:type="gramEnd"/>
-            <w:r>
-              <w:rPr>
-                <w:rFonts w:ascii="Calibri" w:hAnsi="Calibri" w:cs="Calibri"/>
-                <w:b/>
-                <w:sz w:val="22"/>
-                <w:szCs w:val="22"/>
-              </w:rPr>
-              <w:t xml:space="preserve"> }}</w:t>
+              <w:t>{{ category.NAME }}</w:t>
             </w:r>
           </w:p>
         </w:tc>
@@ -724,41 +677,13 @@
                 <w:szCs w:val="22"/>
               </w:rPr>
             </w:pPr>
-            <w:proofErr w:type="gramStart"/>
             <w:r>
               <w:rPr>
                 <w:rFonts w:ascii="Calibri" w:hAnsi="Calibri" w:cs="Calibri"/>
                 <w:sz w:val="22"/>
                 <w:szCs w:val="22"/>
               </w:rPr>
-              <w:t xml:space="preserve">{{ </w:t>
-            </w:r>
-            <w:proofErr w:type="spellStart"/>
-            <w:r>
-              <w:rPr>
-                <w:rFonts w:ascii="Calibri" w:hAnsi="Calibri" w:cs="Calibri"/>
-                <w:sz w:val="22"/>
-                <w:szCs w:val="22"/>
-              </w:rPr>
-              <w:t>category</w:t>
-            </w:r>
-            <w:proofErr w:type="gramEnd"/>
-            <w:r>
-              <w:rPr>
-                <w:rFonts w:ascii="Calibri" w:hAnsi="Calibri" w:cs="Calibri"/>
-                <w:sz w:val="22"/>
-                <w:szCs w:val="22"/>
-              </w:rPr>
-              <w:t>.SKILLS</w:t>
-            </w:r>
-            <w:proofErr w:type="spellEnd"/>
-            <w:r>
-              <w:rPr>
-                <w:rFonts w:ascii="Calibri" w:hAnsi="Calibri" w:cs="Calibri"/>
-                <w:sz w:val="22"/>
-                <w:szCs w:val="22"/>
-              </w:rPr>
-              <w:t xml:space="preserve"> }}</w:t>
+              <w:t>{{ category.SKILLS }}</w:t>
             </w:r>
           </w:p>
         </w:tc>
@@ -789,25 +714,7 @@
                 <w:sz w:val="22"/>
                 <w:szCs w:val="22"/>
               </w:rPr>
-              <w:t xml:space="preserve">{%tr </w:t>
-            </w:r>
-            <w:proofErr w:type="spellStart"/>
-            <w:r>
-              <w:rPr>
-                <w:rFonts w:ascii="Calibri" w:hAnsi="Calibri" w:cs="Calibri"/>
-                <w:sz w:val="22"/>
-                <w:szCs w:val="22"/>
-              </w:rPr>
-              <w:t>endfor</w:t>
-            </w:r>
-            <w:proofErr w:type="spellEnd"/>
-            <w:r>
-              <w:rPr>
-                <w:rFonts w:ascii="Calibri" w:hAnsi="Calibri" w:cs="Calibri"/>
-                <w:sz w:val="22"/>
-                <w:szCs w:val="22"/>
-              </w:rPr>
-              <w:t xml:space="preserve"> %}</w:t>
+              <w:t>{%tr endfor %}</w:t>
             </w:r>
           </w:p>
         </w:tc>
@@ -1323,15 +1230,7 @@
           <w:sz w:val="22"/>
           <w:szCs w:val="22"/>
         </w:rPr>
-        <w:t xml:space="preserve"> </w:t>
-      </w:r>
-      <w:r>
-        <w:rPr>
-          <w:rFonts w:cstheme="minorHAnsi"/>
-          <w:sz w:val="22"/>
-          <w:szCs w:val="22"/>
-        </w:rPr>
-        <w:t>Developer</w:t>
+        <w:t xml:space="preserve"> Developer</w:t>
       </w:r>
     </w:p>
     <w:p>
@@ -1759,7 +1658,21 @@
           <w:sz w:val="22"/>
           <w:szCs w:val="22"/>
         </w:rPr>
-        <w:t>{% for k in RESPONSIBILITES_CH %}</w:t>
+        <w:t>{% for k in RESPONSIBILIT</w:t>
+      </w:r>
+      <w:r>
+        <w:rPr>
+          <w:sz w:val="22"/>
+          <w:szCs w:val="22"/>
+        </w:rPr>
+        <w:t>I</w:t>
+      </w:r>
+      <w:r>
+        <w:rPr>
+          <w:sz w:val="22"/>
+          <w:szCs w:val="22"/>
+        </w:rPr>
+        <w:t>ES_CH %}</w:t>
       </w:r>
     </w:p>
     <w:p>
@@ -1780,39 +1693,7 @@
           <w:sz w:val="22"/>
           <w:szCs w:val="22"/>
         </w:rPr>
-        <w:t xml:space="preserve">{{r </w:t>
-      </w:r>
-      <w:proofErr w:type="gramStart"/>
-      <w:r>
-        <w:rPr>
-          <w:sz w:val="22"/>
-          <w:szCs w:val="22"/>
-        </w:rPr>
-        <w:t>k }</w:t>
-      </w:r>
-      <w:proofErr w:type="gramEnd"/>
-      <w:r>
-        <w:rPr>
-          <w:sz w:val="22"/>
-          <w:szCs w:val="22"/>
-        </w:rPr>
-        <w:t xml:space="preserve">} {% </w:t>
-      </w:r>
-      <w:proofErr w:type="spellStart"/>
-      <w:r>
-        <w:rPr>
-          <w:sz w:val="22"/>
-          <w:szCs w:val="22"/>
-        </w:rPr>
-        <w:t>endfor</w:t>
-      </w:r>
-      <w:proofErr w:type="spellEnd"/>
-      <w:r>
-        <w:rPr>
-          <w:sz w:val="22"/>
-          <w:szCs w:val="22"/>
-        </w:rPr>
-        <w:t xml:space="preserve"> %}</w:t>
+        <w:t>{{r k }} {% endfor %}</w:t>
       </w:r>
     </w:p>
     <w:p>
@@ -2164,7 +2045,21 @@
           <w:sz w:val="22"/>
           <w:szCs w:val="22"/>
         </w:rPr>
-        <w:t>{% for k in RESPONSIBILITES_SS %}</w:t>
+        <w:t>{% for k in RESPONSIBILIT</w:t>
+      </w:r>
+      <w:r>
+        <w:rPr>
+          <w:sz w:val="22"/>
+          <w:szCs w:val="22"/>
+        </w:rPr>
+        <w:t>I</w:t>
+      </w:r>
+      <w:r>
+        <w:rPr>
+          <w:sz w:val="22"/>
+          <w:szCs w:val="22"/>
+        </w:rPr>
+        <w:t>ES_SS %}</w:t>
       </w:r>
     </w:p>
     <w:p>
@@ -2185,39 +2080,7 @@
           <w:sz w:val="22"/>
           <w:szCs w:val="22"/>
         </w:rPr>
-        <w:t xml:space="preserve">{{r </w:t>
-      </w:r>
-      <w:proofErr w:type="gramStart"/>
-      <w:r>
-        <w:rPr>
-          <w:sz w:val="22"/>
-          <w:szCs w:val="22"/>
-        </w:rPr>
-        <w:t>k }</w:t>
-      </w:r>
-      <w:proofErr w:type="gramEnd"/>
-      <w:r>
-        <w:rPr>
-          <w:sz w:val="22"/>
-          <w:szCs w:val="22"/>
-        </w:rPr>
-        <w:t xml:space="preserve">} {% </w:t>
-      </w:r>
-      <w:proofErr w:type="spellStart"/>
-      <w:r>
-        <w:rPr>
-          <w:sz w:val="22"/>
-          <w:szCs w:val="22"/>
-        </w:rPr>
-        <w:t>endfor</w:t>
-      </w:r>
-      <w:proofErr w:type="spellEnd"/>
-      <w:r>
-        <w:rPr>
-          <w:sz w:val="22"/>
-          <w:szCs w:val="22"/>
-        </w:rPr>
-        <w:t xml:space="preserve"> %}</w:t>
+        <w:t>{{r k }} {% endfor %}</w:t>
       </w:r>
     </w:p>
     <w:p>
@@ -2569,9 +2432,6 @@
       <w:pPr>
         <w:spacing w:after="0" w:line="240" w:lineRule="auto"/>
         <w:rPr>
-          <w:b/>
-          <w:bCs/>
-          <w:color w:val="000000" w:themeColor="text1"/>
           <w:sz w:val="22"/>
           <w:szCs w:val="22"/>
         </w:rPr>
@@ -2599,7 +2459,21 @@
           <w:sz w:val="22"/>
           <w:szCs w:val="22"/>
         </w:rPr>
-        <w:t>{% for k in RESPONSIBILITES_SM %}</w:t>
+        <w:t xml:space="preserve">{% for k in </w:t>
+      </w:r>
+      <w:r>
+        <w:rPr>
+          <w:sz w:val="22"/>
+          <w:szCs w:val="22"/>
+        </w:rPr>
+        <w:t>RESPONSIBILITES_SM</w:t>
+      </w:r>
+      <w:r>
+        <w:rPr>
+          <w:sz w:val="22"/>
+          <w:szCs w:val="22"/>
+        </w:rPr>
+        <w:t>%}</w:t>
       </w:r>
     </w:p>
     <w:p>
@@ -2620,39 +2494,7 @@
           <w:sz w:val="22"/>
           <w:szCs w:val="22"/>
         </w:rPr>
-        <w:t xml:space="preserve">{{r </w:t>
-      </w:r>
-      <w:proofErr w:type="gramStart"/>
-      <w:r>
-        <w:rPr>
-          <w:sz w:val="22"/>
-          <w:szCs w:val="22"/>
-        </w:rPr>
-        <w:t>k }</w:t>
-      </w:r>
-      <w:proofErr w:type="gramEnd"/>
-      <w:r>
-        <w:rPr>
-          <w:sz w:val="22"/>
-          <w:szCs w:val="22"/>
-        </w:rPr>
-        <w:t xml:space="preserve">} {% </w:t>
-      </w:r>
-      <w:proofErr w:type="spellStart"/>
-      <w:r>
-        <w:rPr>
-          <w:sz w:val="22"/>
-          <w:szCs w:val="22"/>
-        </w:rPr>
-        <w:t>endfor</w:t>
-      </w:r>
-      <w:proofErr w:type="spellEnd"/>
-      <w:r>
-        <w:rPr>
-          <w:sz w:val="22"/>
-          <w:szCs w:val="22"/>
-        </w:rPr>
-        <w:t xml:space="preserve"> %}</w:t>
+        <w:t>{{r k }} {% endfor %}</w:t>
       </w:r>
     </w:p>
     <w:p>
@@ -7878,7 +7720,6 @@
   <w:style w:type="character" w:default="1" w:styleId="DefaultParagraphFont">
     <w:name w:val="Default Paragraph Font"/>
     <w:uiPriority w:val="1"/>
-    <w:semiHidden/>
     <w:unhideWhenUsed/>
   </w:style>
   <w:style w:type="table" w:default="1" w:styleId="TableNormal">

</xml_diff>